<commit_message>
Later Stages of the game. Bit of a rework of the Form1_Load and Game method/class.
</commit_message>
<xml_diff>
--- a/DSED-05 C# Class Assessment 2017 - Hamilton Modified.docx
+++ b/DSED-05 C# Class Assessment 2017 - Hamilton Modified.docx
@@ -1,6 +1,6 @@
 
 <file path=word/document.xml><?xml version="1.0" encoding="utf-8"?>
-<w:document xmlns:wpc="http://schemas.microsoft.com/office/word/2010/wordprocessingCanvas" xmlns:cx="http://schemas.microsoft.com/office/drawing/2014/chartex" xmlns:mc="http://schemas.openxmlformats.org/markup-compatibility/2006" xmlns:o="urn:schemas-microsoft-com:office:office" xmlns:r="http://schemas.openxmlformats.org/officeDocument/2006/relationships" xmlns:m="http://schemas.openxmlformats.org/officeDocument/2006/math" xmlns:v="urn:schemas-microsoft-com:vml" xmlns:wp14="http://schemas.microsoft.com/office/word/2010/wordprocessingDrawing" xmlns:wp="http://schemas.openxmlformats.org/drawingml/2006/wordprocessingDrawing" xmlns:w10="urn:schemas-microsoft-com:office:word" xmlns:w="http://schemas.openxmlformats.org/wordprocessingml/2006/main" xmlns:w14="http://schemas.microsoft.com/office/word/2010/wordml" xmlns:w15="http://schemas.microsoft.com/office/word/2012/wordml" xmlns:w16se="http://schemas.microsoft.com/office/word/2015/wordml/symex" xmlns:wpg="http://schemas.microsoft.com/office/word/2010/wordprocessingGroup" xmlns:wpi="http://schemas.microsoft.com/office/word/2010/wordprocessingInk" xmlns:wne="http://schemas.microsoft.com/office/word/2006/wordml" xmlns:wps="http://schemas.microsoft.com/office/word/2010/wordprocessingShape" mc:Ignorable="w14 w15 w16se wp14">
+<w:document xmlns:wpc="http://schemas.microsoft.com/office/word/2010/wordprocessingCanvas" xmlns:cx="http://schemas.microsoft.com/office/drawing/2014/chartex" xmlns:cx1="http://schemas.microsoft.com/office/drawing/2015/9/8/chartex" xmlns:cx2="http://schemas.microsoft.com/office/drawing/2015/10/21/chartex" xmlns:cx3="http://schemas.microsoft.com/office/drawing/2016/5/9/chartex" xmlns:cx4="http://schemas.microsoft.com/office/drawing/2016/5/10/chartex" xmlns:cx5="http://schemas.microsoft.com/office/drawing/2016/5/11/chartex" xmlns:cx6="http://schemas.microsoft.com/office/drawing/2016/5/12/chartex" xmlns:cx7="http://schemas.microsoft.com/office/drawing/2016/5/13/chartex" xmlns:cx8="http://schemas.microsoft.com/office/drawing/2016/5/14/chartex" xmlns:mc="http://schemas.openxmlformats.org/markup-compatibility/2006" xmlns:aink="http://schemas.microsoft.com/office/drawing/2016/ink" xmlns:o="urn:schemas-microsoft-com:office:office" xmlns:r="http://schemas.openxmlformats.org/officeDocument/2006/relationships" xmlns:m="http://schemas.openxmlformats.org/officeDocument/2006/math" xmlns:v="urn:schemas-microsoft-com:vml" xmlns:wp14="http://schemas.microsoft.com/office/word/2010/wordprocessingDrawing" xmlns:wp="http://schemas.openxmlformats.org/drawingml/2006/wordprocessingDrawing" xmlns:w10="urn:schemas-microsoft-com:office:word" xmlns:w="http://schemas.openxmlformats.org/wordprocessingml/2006/main" xmlns:w14="http://schemas.microsoft.com/office/word/2010/wordml" xmlns:w15="http://schemas.microsoft.com/office/word/2012/wordml" xmlns:w16se="http://schemas.microsoft.com/office/word/2015/wordml/symex" xmlns:wpg="http://schemas.microsoft.com/office/word/2010/wordprocessingGroup" xmlns:wpi="http://schemas.microsoft.com/office/word/2010/wordprocessingInk" xmlns:wne="http://schemas.microsoft.com/office/word/2006/wordml" xmlns:wps="http://schemas.microsoft.com/office/word/2010/wordprocessingShape" mc:Ignorable="w14 w15 w16se wp14">
   <w:body>
     <w:p>
       <w:pPr>
@@ -47,8 +47,8 @@
         <w:tblLook w:val="04A0" w:firstRow="1" w:lastRow="0" w:firstColumn="1" w:lastColumn="0" w:noHBand="0" w:noVBand="1"/>
       </w:tblPr>
       <w:tblGrid>
-        <w:gridCol w:w="4798"/>
-        <w:gridCol w:w="4828"/>
+        <w:gridCol w:w="4712"/>
+        <w:gridCol w:w="4914"/>
       </w:tblGrid>
       <w:tr>
         <w:tc>
@@ -473,13 +473,13 @@
                     <wp:anchor distT="0" distB="0" distL="114300" distR="114300" simplePos="0" relativeHeight="251691008" behindDoc="0" locked="0" layoutInCell="1" allowOverlap="1" wp14:anchorId="2499F6A3" wp14:editId="419792EC">
                       <wp:simplePos x="0" y="0"/>
                       <wp:positionH relativeFrom="column">
-                        <wp:posOffset>427272</wp:posOffset>
+                        <wp:posOffset>-40640</wp:posOffset>
                       </wp:positionH>
                       <wp:positionV relativeFrom="paragraph">
-                        <wp:posOffset>8448</wp:posOffset>
+                        <wp:posOffset>102235</wp:posOffset>
                       </wp:positionV>
-                      <wp:extent cx="2449001" cy="811033"/>
-                      <wp:effectExtent l="0" t="0" r="27940" b="27305"/>
+                      <wp:extent cx="3000375" cy="601345"/>
+                      <wp:effectExtent l="0" t="0" r="28575" b="27305"/>
                       <wp:wrapNone/>
                       <wp:docPr id="7" name="Rectangle 7"/>
                       <wp:cNvGraphicFramePr/>
@@ -490,7 +490,7 @@
                             <wps:spPr>
                               <a:xfrm>
                                 <a:off x="0" y="0"/>
-                                <a:ext cx="2449001" cy="811033"/>
+                                <a:ext cx="3000375" cy="601345"/>
                               </a:xfrm>
                               <a:prstGeom prst="rect">
                                 <a:avLst/>
@@ -522,12 +522,18 @@
                           </wps:wsp>
                         </a:graphicData>
                       </a:graphic>
+                      <wp14:sizeRelH relativeFrom="margin">
+                        <wp14:pctWidth>0</wp14:pctWidth>
+                      </wp14:sizeRelH>
+                      <wp14:sizeRelV relativeFrom="margin">
+                        <wp14:pctHeight>0</wp14:pctHeight>
+                      </wp14:sizeRelV>
                     </wp:anchor>
                   </w:drawing>
                 </mc:Choice>
-                <mc:Fallback xmlns:cx1="http://schemas.microsoft.com/office/drawing/2015/9/8/chartex">
+                <mc:Fallback>
                   <w:pict>
-                    <v:rect w14:anchorId="4BBE8B27" id="Rectangle 7" o:spid="_x0000_s1026" style="position:absolute;margin-left:33.65pt;margin-top:.65pt;width:192.85pt;height:63.85pt;z-index:251691008;visibility:visible;mso-wrap-style:square;mso-wrap-distance-left:9pt;mso-wrap-distance-top:0;mso-wrap-distance-right:9pt;mso-wrap-distance-bottom:0;mso-position-horizontal:absolute;mso-position-horizontal-relative:text;mso-position-vertical:absolute;mso-position-vertical-relative:text;v-text-anchor:middle" o:gfxdata="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" filled="f" strokecolor="#243f60 [1604]" strokeweight="2pt"/>
+                    <v:rect w14:anchorId="668AF159" id="Rectangle 7" o:spid="_x0000_s1026" style="position:absolute;margin-left:-3.2pt;margin-top:8.05pt;width:236.25pt;height:47.35pt;z-index:251691008;visibility:visible;mso-wrap-style:square;mso-width-percent:0;mso-height-percent:0;mso-wrap-distance-left:9pt;mso-wrap-distance-top:0;mso-wrap-distance-right:9pt;mso-wrap-distance-bottom:0;mso-position-horizontal:absolute;mso-position-horizontal-relative:text;mso-position-vertical:absolute;mso-position-vertical-relative:text;mso-width-percent:0;mso-height-percent:0;mso-width-relative:margin;mso-height-relative:margin;v-text-anchor:middle" o:gfxdata="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" filled="f" strokecolor="#243f60 [1604]" strokeweight="2pt"/>
                   </w:pict>
                 </mc:Fallback>
               </mc:AlternateContent>
@@ -537,11 +543,14 @@
             <w:pPr>
               <w:spacing w:before="120" w:after="120"/>
             </w:pPr>
-          </w:p>
-          <w:p>
-            <w:pPr>
-              <w:spacing w:before="120" w:after="120"/>
-            </w:pPr>
+            <w:r>
+              <w:t>github.com/SumOfAllN00bs/</w:t>
+            </w:r>
+            <w:proofErr w:type="spellStart"/>
+            <w:r>
+              <w:t>TheBettingGame</w:t>
+            </w:r>
+            <w:proofErr w:type="spellEnd"/>
           </w:p>
           <w:p>
             <w:pPr>
@@ -634,6 +643,8 @@
             <w:r>
               <w:t xml:space="preserve"> </w:t>
             </w:r>
+            <w:bookmarkStart w:id="0" w:name="_GoBack"/>
+            <w:bookmarkEnd w:id="0"/>
           </w:p>
           <w:p>
             <w:pPr>
@@ -658,7 +669,6 @@
               <w:spacing w:after="200" w:line="276" w:lineRule="auto"/>
             </w:pPr>
             <w:r>
-              <w:lastRenderedPageBreak/>
               <w:t xml:space="preserve">Inheritance based polymorphism </w:t>
             </w:r>
             <w:r>
@@ -675,6 +685,7 @@
               <w:spacing w:after="200" w:line="276" w:lineRule="auto"/>
             </w:pPr>
             <w:r>
+              <w:lastRenderedPageBreak/>
               <w:t xml:space="preserve">Class Diagrams </w:t>
             </w:r>
             <w:r>
@@ -1110,8 +1121,6 @@
               </w:rPr>
               <w:t>Kyle Harvey</w:t>
             </w:r>
-            <w:bookmarkStart w:id="0" w:name="_GoBack"/>
-            <w:bookmarkEnd w:id="0"/>
           </w:p>
         </w:tc>
       </w:tr>
@@ -3824,7 +3833,7 @@
 </file>
 
 <file path=word/endnotes.xml><?xml version="1.0" encoding="utf-8"?>
-<w:endnotes xmlns:wpc="http://schemas.microsoft.com/office/word/2010/wordprocessingCanvas" xmlns:cx="http://schemas.microsoft.com/office/drawing/2014/chartex" xmlns:mc="http://schemas.openxmlformats.org/markup-compatibility/2006" xmlns:o="urn:schemas-microsoft-com:office:office" xmlns:r="http://schemas.openxmlformats.org/officeDocument/2006/relationships" xmlns:m="http://schemas.openxmlformats.org/officeDocument/2006/math" xmlns:v="urn:schemas-microsoft-com:vml" xmlns:wp14="http://schemas.microsoft.com/office/word/2010/wordprocessingDrawing" xmlns:wp="http://schemas.openxmlformats.org/drawingml/2006/wordprocessingDrawing" xmlns:w10="urn:schemas-microsoft-com:office:word" xmlns:w="http://schemas.openxmlformats.org/wordprocessingml/2006/main" xmlns:w14="http://schemas.microsoft.com/office/word/2010/wordml" xmlns:w15="http://schemas.microsoft.com/office/word/2012/wordml" xmlns:w16se="http://schemas.microsoft.com/office/word/2015/wordml/symex" xmlns:wpg="http://schemas.microsoft.com/office/word/2010/wordprocessingGroup" xmlns:wpi="http://schemas.microsoft.com/office/word/2010/wordprocessingInk" xmlns:wne="http://schemas.microsoft.com/office/word/2006/wordml" xmlns:wps="http://schemas.microsoft.com/office/word/2010/wordprocessingShape" mc:Ignorable="w14 w15 w16se wp14">
+<w:endnotes xmlns:wpc="http://schemas.microsoft.com/office/word/2010/wordprocessingCanvas" xmlns:cx="http://schemas.microsoft.com/office/drawing/2014/chartex" xmlns:cx1="http://schemas.microsoft.com/office/drawing/2015/9/8/chartex" xmlns:cx2="http://schemas.microsoft.com/office/drawing/2015/10/21/chartex" xmlns:cx3="http://schemas.microsoft.com/office/drawing/2016/5/9/chartex" xmlns:cx4="http://schemas.microsoft.com/office/drawing/2016/5/10/chartex" xmlns:cx5="http://schemas.microsoft.com/office/drawing/2016/5/11/chartex" xmlns:cx6="http://schemas.microsoft.com/office/drawing/2016/5/12/chartex" xmlns:cx7="http://schemas.microsoft.com/office/drawing/2016/5/13/chartex" xmlns:cx8="http://schemas.microsoft.com/office/drawing/2016/5/14/chartex" xmlns:mc="http://schemas.openxmlformats.org/markup-compatibility/2006" xmlns:aink="http://schemas.microsoft.com/office/drawing/2016/ink" xmlns:o="urn:schemas-microsoft-com:office:office" xmlns:r="http://schemas.openxmlformats.org/officeDocument/2006/relationships" xmlns:m="http://schemas.openxmlformats.org/officeDocument/2006/math" xmlns:v="urn:schemas-microsoft-com:vml" xmlns:wp14="http://schemas.microsoft.com/office/word/2010/wordprocessingDrawing" xmlns:wp="http://schemas.openxmlformats.org/drawingml/2006/wordprocessingDrawing" xmlns:w10="urn:schemas-microsoft-com:office:word" xmlns:w="http://schemas.openxmlformats.org/wordprocessingml/2006/main" xmlns:w14="http://schemas.microsoft.com/office/word/2010/wordml" xmlns:w15="http://schemas.microsoft.com/office/word/2012/wordml" xmlns:w16se="http://schemas.microsoft.com/office/word/2015/wordml/symex" xmlns:wpg="http://schemas.microsoft.com/office/word/2010/wordprocessingGroup" xmlns:wpi="http://schemas.microsoft.com/office/word/2010/wordprocessingInk" xmlns:wne="http://schemas.microsoft.com/office/word/2006/wordml" xmlns:wps="http://schemas.microsoft.com/office/word/2010/wordprocessingShape" mc:Ignorable="w14 w15 w16se wp14">
   <w:endnote w:type="separator" w:id="-1">
     <w:p>
       <w:r>
@@ -3843,7 +3852,7 @@
 </file>
 
 <file path=word/footnotes.xml><?xml version="1.0" encoding="utf-8"?>
-<w:footnotes xmlns:wpc="http://schemas.microsoft.com/office/word/2010/wordprocessingCanvas" xmlns:cx="http://schemas.microsoft.com/office/drawing/2014/chartex" xmlns:mc="http://schemas.openxmlformats.org/markup-compatibility/2006" xmlns:o="urn:schemas-microsoft-com:office:office" xmlns:r="http://schemas.openxmlformats.org/officeDocument/2006/relationships" xmlns:m="http://schemas.openxmlformats.org/officeDocument/2006/math" xmlns:v="urn:schemas-microsoft-com:vml" xmlns:wp14="http://schemas.microsoft.com/office/word/2010/wordprocessingDrawing" xmlns:wp="http://schemas.openxmlformats.org/drawingml/2006/wordprocessingDrawing" xmlns:w10="urn:schemas-microsoft-com:office:word" xmlns:w="http://schemas.openxmlformats.org/wordprocessingml/2006/main" xmlns:w14="http://schemas.microsoft.com/office/word/2010/wordml" xmlns:w15="http://schemas.microsoft.com/office/word/2012/wordml" xmlns:w16se="http://schemas.microsoft.com/office/word/2015/wordml/symex" xmlns:wpg="http://schemas.microsoft.com/office/word/2010/wordprocessingGroup" xmlns:wpi="http://schemas.microsoft.com/office/word/2010/wordprocessingInk" xmlns:wne="http://schemas.microsoft.com/office/word/2006/wordml" xmlns:wps="http://schemas.microsoft.com/office/word/2010/wordprocessingShape" mc:Ignorable="w14 w15 w16se wp14">
+<w:footnotes xmlns:wpc="http://schemas.microsoft.com/office/word/2010/wordprocessingCanvas" xmlns:cx="http://schemas.microsoft.com/office/drawing/2014/chartex" xmlns:cx1="http://schemas.microsoft.com/office/drawing/2015/9/8/chartex" xmlns:cx2="http://schemas.microsoft.com/office/drawing/2015/10/21/chartex" xmlns:cx3="http://schemas.microsoft.com/office/drawing/2016/5/9/chartex" xmlns:cx4="http://schemas.microsoft.com/office/drawing/2016/5/10/chartex" xmlns:cx5="http://schemas.microsoft.com/office/drawing/2016/5/11/chartex" xmlns:cx6="http://schemas.microsoft.com/office/drawing/2016/5/12/chartex" xmlns:cx7="http://schemas.microsoft.com/office/drawing/2016/5/13/chartex" xmlns:cx8="http://schemas.microsoft.com/office/drawing/2016/5/14/chartex" xmlns:mc="http://schemas.openxmlformats.org/markup-compatibility/2006" xmlns:aink="http://schemas.microsoft.com/office/drawing/2016/ink" xmlns:o="urn:schemas-microsoft-com:office:office" xmlns:r="http://schemas.openxmlformats.org/officeDocument/2006/relationships" xmlns:m="http://schemas.openxmlformats.org/officeDocument/2006/math" xmlns:v="urn:schemas-microsoft-com:vml" xmlns:wp14="http://schemas.microsoft.com/office/word/2010/wordprocessingDrawing" xmlns:wp="http://schemas.openxmlformats.org/drawingml/2006/wordprocessingDrawing" xmlns:w10="urn:schemas-microsoft-com:office:word" xmlns:w="http://schemas.openxmlformats.org/wordprocessingml/2006/main" xmlns:w14="http://schemas.microsoft.com/office/word/2010/wordml" xmlns:w15="http://schemas.microsoft.com/office/word/2012/wordml" xmlns:w16se="http://schemas.microsoft.com/office/word/2015/wordml/symex" xmlns:wpg="http://schemas.microsoft.com/office/word/2010/wordprocessingGroup" xmlns:wpi="http://schemas.microsoft.com/office/word/2010/wordprocessingInk" xmlns:wne="http://schemas.microsoft.com/office/word/2006/wordml" xmlns:wps="http://schemas.microsoft.com/office/word/2010/wordprocessingShape" mc:Ignorable="w14 w15 w16se wp14">
   <w:footnote w:type="separator" w:id="-1">
     <w:p>
       <w:r>
@@ -3862,7 +3871,7 @@
 </file>
 
 <file path=word/header1.xml><?xml version="1.0" encoding="utf-8"?>
-<w:hdr xmlns:wpc="http://schemas.microsoft.com/office/word/2010/wordprocessingCanvas" xmlns:cx="http://schemas.microsoft.com/office/drawing/2014/chartex" xmlns:mc="http://schemas.openxmlformats.org/markup-compatibility/2006" xmlns:o="urn:schemas-microsoft-com:office:office" xmlns:r="http://schemas.openxmlformats.org/officeDocument/2006/relationships" xmlns:m="http://schemas.openxmlformats.org/officeDocument/2006/math" xmlns:v="urn:schemas-microsoft-com:vml" xmlns:wp14="http://schemas.microsoft.com/office/word/2010/wordprocessingDrawing" xmlns:wp="http://schemas.openxmlformats.org/drawingml/2006/wordprocessingDrawing" xmlns:w10="urn:schemas-microsoft-com:office:word" xmlns:w="http://schemas.openxmlformats.org/wordprocessingml/2006/main" xmlns:w14="http://schemas.microsoft.com/office/word/2010/wordml" xmlns:w15="http://schemas.microsoft.com/office/word/2012/wordml" xmlns:w16se="http://schemas.microsoft.com/office/word/2015/wordml/symex" xmlns:wpg="http://schemas.microsoft.com/office/word/2010/wordprocessingGroup" xmlns:wpi="http://schemas.microsoft.com/office/word/2010/wordprocessingInk" xmlns:wne="http://schemas.microsoft.com/office/word/2006/wordml" xmlns:wps="http://schemas.microsoft.com/office/word/2010/wordprocessingShape" mc:Ignorable="w14 w15 w16se wp14">
+<w:hdr xmlns:wpc="http://schemas.microsoft.com/office/word/2010/wordprocessingCanvas" xmlns:cx="http://schemas.microsoft.com/office/drawing/2014/chartex" xmlns:cx1="http://schemas.microsoft.com/office/drawing/2015/9/8/chartex" xmlns:cx2="http://schemas.microsoft.com/office/drawing/2015/10/21/chartex" xmlns:cx3="http://schemas.microsoft.com/office/drawing/2016/5/9/chartex" xmlns:cx4="http://schemas.microsoft.com/office/drawing/2016/5/10/chartex" xmlns:cx5="http://schemas.microsoft.com/office/drawing/2016/5/11/chartex" xmlns:cx6="http://schemas.microsoft.com/office/drawing/2016/5/12/chartex" xmlns:cx7="http://schemas.microsoft.com/office/drawing/2016/5/13/chartex" xmlns:cx8="http://schemas.microsoft.com/office/drawing/2016/5/14/chartex" xmlns:mc="http://schemas.openxmlformats.org/markup-compatibility/2006" xmlns:aink="http://schemas.microsoft.com/office/drawing/2016/ink" xmlns:o="urn:schemas-microsoft-com:office:office" xmlns:r="http://schemas.openxmlformats.org/officeDocument/2006/relationships" xmlns:m="http://schemas.openxmlformats.org/officeDocument/2006/math" xmlns:v="urn:schemas-microsoft-com:vml" xmlns:wp14="http://schemas.microsoft.com/office/word/2010/wordprocessingDrawing" xmlns:wp="http://schemas.openxmlformats.org/drawingml/2006/wordprocessingDrawing" xmlns:w10="urn:schemas-microsoft-com:office:word" xmlns:w="http://schemas.openxmlformats.org/wordprocessingml/2006/main" xmlns:w14="http://schemas.microsoft.com/office/word/2010/wordml" xmlns:w15="http://schemas.microsoft.com/office/word/2012/wordml" xmlns:w16se="http://schemas.microsoft.com/office/word/2015/wordml/symex" xmlns:wpg="http://schemas.microsoft.com/office/word/2010/wordprocessingGroup" xmlns:wpi="http://schemas.microsoft.com/office/word/2010/wordprocessingInk" xmlns:wne="http://schemas.microsoft.com/office/word/2006/wordml" xmlns:wps="http://schemas.microsoft.com/office/word/2010/wordprocessingShape" mc:Ignorable="w14 w15 w16se wp14">
   <w:p>
     <w:pPr>
       <w:pStyle w:val="Header"/>
@@ -3929,7 +3938,7 @@
 </file>
 
 <file path=word/numbering.xml><?xml version="1.0" encoding="utf-8"?>
-<w:numbering xmlns:wpc="http://schemas.microsoft.com/office/word/2010/wordprocessingCanvas" xmlns:cx="http://schemas.microsoft.com/office/drawing/2014/chartex" xmlns:mc="http://schemas.openxmlformats.org/markup-compatibility/2006" xmlns:o="urn:schemas-microsoft-com:office:office" xmlns:r="http://schemas.openxmlformats.org/officeDocument/2006/relationships" xmlns:m="http://schemas.openxmlformats.org/officeDocument/2006/math" xmlns:v="urn:schemas-microsoft-com:vml" xmlns:wp14="http://schemas.microsoft.com/office/word/2010/wordprocessingDrawing" xmlns:wp="http://schemas.openxmlformats.org/drawingml/2006/wordprocessingDrawing" xmlns:w10="urn:schemas-microsoft-com:office:word" xmlns:w="http://schemas.openxmlformats.org/wordprocessingml/2006/main" xmlns:w14="http://schemas.microsoft.com/office/word/2010/wordml" xmlns:w15="http://schemas.microsoft.com/office/word/2012/wordml" xmlns:w16se="http://schemas.microsoft.com/office/word/2015/wordml/symex" xmlns:wpg="http://schemas.microsoft.com/office/word/2010/wordprocessingGroup" xmlns:wpi="http://schemas.microsoft.com/office/word/2010/wordprocessingInk" xmlns:wne="http://schemas.microsoft.com/office/word/2006/wordml" xmlns:wps="http://schemas.microsoft.com/office/word/2010/wordprocessingShape" mc:Ignorable="w14 w15 w16se wp14">
+<w:numbering xmlns:wpc="http://schemas.microsoft.com/office/word/2010/wordprocessingCanvas" xmlns:cx="http://schemas.microsoft.com/office/drawing/2014/chartex" xmlns:cx1="http://schemas.microsoft.com/office/drawing/2015/9/8/chartex" xmlns:cx2="http://schemas.microsoft.com/office/drawing/2015/10/21/chartex" xmlns:cx3="http://schemas.microsoft.com/office/drawing/2016/5/9/chartex" xmlns:cx4="http://schemas.microsoft.com/office/drawing/2016/5/10/chartex" xmlns:cx5="http://schemas.microsoft.com/office/drawing/2016/5/11/chartex" xmlns:cx6="http://schemas.microsoft.com/office/drawing/2016/5/12/chartex" xmlns:cx7="http://schemas.microsoft.com/office/drawing/2016/5/13/chartex" xmlns:cx8="http://schemas.microsoft.com/office/drawing/2016/5/14/chartex" xmlns:mc="http://schemas.openxmlformats.org/markup-compatibility/2006" xmlns:aink="http://schemas.microsoft.com/office/drawing/2016/ink" xmlns:o="urn:schemas-microsoft-com:office:office" xmlns:r="http://schemas.openxmlformats.org/officeDocument/2006/relationships" xmlns:m="http://schemas.openxmlformats.org/officeDocument/2006/math" xmlns:v="urn:schemas-microsoft-com:vml" xmlns:wp14="http://schemas.microsoft.com/office/word/2010/wordprocessingDrawing" xmlns:wp="http://schemas.openxmlformats.org/drawingml/2006/wordprocessingDrawing" xmlns:w10="urn:schemas-microsoft-com:office:word" xmlns:w="http://schemas.openxmlformats.org/wordprocessingml/2006/main" xmlns:w14="http://schemas.microsoft.com/office/word/2010/wordml" xmlns:w15="http://schemas.microsoft.com/office/word/2012/wordml" xmlns:w16se="http://schemas.microsoft.com/office/word/2015/wordml/symex" xmlns:wpg="http://schemas.microsoft.com/office/word/2010/wordprocessingGroup" xmlns:wpi="http://schemas.microsoft.com/office/word/2010/wordprocessingInk" xmlns:wne="http://schemas.microsoft.com/office/word/2006/wordml" xmlns:wps="http://schemas.microsoft.com/office/word/2010/wordprocessingShape" mc:Ignorable="w14 w15 w16se wp14">
   <w:abstractNum w:abstractNumId="0" w15:restartNumberingAfterBreak="0">
     <w:nsid w:val="023E328A"/>
     <w:multiLevelType w:val="multilevel"/>
@@ -5399,7 +5408,7 @@
       </w:pPr>
     </w:pPrDefault>
   </w:docDefaults>
-  <w:latentStyles w:defLockedState="0" w:defUIPriority="99" w:defSemiHidden="0" w:defUnhideWhenUsed="0" w:defQFormat="0" w:count="371">
+  <w:latentStyles w:defLockedState="0" w:defUIPriority="99" w:defSemiHidden="0" w:defUnhideWhenUsed="0" w:defQFormat="0" w:count="374">
     <w:lsdException w:name="Normal" w:uiPriority="0" w:qFormat="1"/>
     <w:lsdException w:name="heading 1" w:uiPriority="9" w:qFormat="1"/>
     <w:lsdException w:name="heading 2" w:semiHidden="1" w:uiPriority="0" w:unhideWhenUsed="1" w:qFormat="1"/>
@@ -5505,7 +5514,6 @@
     <w:lsdException w:name="HTML Sample" w:semiHidden="1" w:unhideWhenUsed="1"/>
     <w:lsdException w:name="HTML Typewriter" w:semiHidden="1" w:unhideWhenUsed="1"/>
     <w:lsdException w:name="HTML Variable" w:semiHidden="1" w:unhideWhenUsed="1"/>
-    <w:lsdException w:name="Normal Table" w:semiHidden="1" w:unhideWhenUsed="1"/>
     <w:lsdException w:name="annotation subject" w:semiHidden="1" w:unhideWhenUsed="1"/>
     <w:lsdException w:name="No List" w:semiHidden="1" w:unhideWhenUsed="1"/>
     <w:lsdException w:name="Outline List 1" w:semiHidden="1" w:unhideWhenUsed="1"/>
@@ -5550,7 +5558,6 @@
     <w:lsdException w:name="Table Professional" w:semiHidden="1" w:unhideWhenUsed="1"/>
     <w:lsdException w:name="Table Subtle 1" w:semiHidden="1" w:unhideWhenUsed="1"/>
     <w:lsdException w:name="Table Subtle 2" w:semiHidden="1" w:unhideWhenUsed="1"/>
-    <w:lsdException w:name="Table Web 1" w:semiHidden="1" w:unhideWhenUsed="1"/>
     <w:lsdException w:name="Table Web 2" w:semiHidden="1" w:unhideWhenUsed="1"/>
     <w:lsdException w:name="Table Web 3" w:semiHidden="1" w:unhideWhenUsed="1"/>
     <w:lsdException w:name="Balloon Text" w:semiHidden="1" w:unhideWhenUsed="1"/>
@@ -5771,6 +5778,9 @@
     <w:lsdException w:name="List Table 5 Dark Accent 6" w:uiPriority="50"/>
     <w:lsdException w:name="List Table 6 Colorful Accent 6" w:uiPriority="51"/>
     <w:lsdException w:name="List Table 7 Colorful Accent 6" w:uiPriority="52"/>
+    <w:lsdException w:name="Mention" w:semiHidden="1" w:unhideWhenUsed="1"/>
+    <w:lsdException w:name="Smart Hyperlink" w:semiHidden="1" w:unhideWhenUsed="1"/>
+    <w:lsdException w:name="Hashtag" w:semiHidden="1" w:unhideWhenUsed="1"/>
   </w:latentStyles>
   <w:style w:type="paragraph" w:default="1" w:styleId="Normal">
     <w:name w:val="Normal"/>
@@ -6574,7 +6584,7 @@
 </file>
 
 <file path=customXml/itemProps1.xml><?xml version="1.0" encoding="utf-8"?>
-<ds:datastoreItem xmlns:ds="http://schemas.openxmlformats.org/officeDocument/2006/customXml" ds:itemID="{DA00C3A0-308A-450B-B58D-1647667DA070}">
+<ds:datastoreItem xmlns:ds="http://schemas.openxmlformats.org/officeDocument/2006/customXml" ds:itemID="{EC66C026-D64C-4DA6-8FFA-585119563B32}">
   <ds:schemaRefs>
     <ds:schemaRef ds:uri="http://schemas.openxmlformats.org/officeDocument/2006/bibliography"/>
   </ds:schemaRefs>

</xml_diff>